<commit_message>
Updated PWA setup doc
</commit_message>
<xml_diff>
--- a/PWA Setup.docx
+++ b/PWA Setup.docx
@@ -108,81 +108,7 @@
           <w:sz w:val="24"/>
           <w:szCs w:val="24"/>
         </w:rPr>
-        <w:t xml:space="preserve">Features: </w:t>
-      </w:r>
-      <w:proofErr w:type="spellStart"/>
-      <w:r>
-        <w:rPr>
-          <w:rFonts w:ascii="Lexend" w:hAnsi="Lexend"/>
-          <w:sz w:val="24"/>
-          <w:szCs w:val="24"/>
-        </w:rPr>
-        <w:t>Linkability</w:t>
-      </w:r>
-      <w:proofErr w:type="spellEnd"/>
-      <w:r>
-        <w:rPr>
-          <w:rFonts w:ascii="Lexend" w:hAnsi="Lexend"/>
-          <w:sz w:val="24"/>
-          <w:szCs w:val="24"/>
-        </w:rPr>
-        <w:t xml:space="preserve">, </w:t>
-      </w:r>
-      <w:r>
-        <w:rPr>
-          <w:rFonts w:ascii="Lexend" w:hAnsi="Lexend"/>
-          <w:sz w:val="24"/>
-          <w:szCs w:val="24"/>
-        </w:rPr>
-        <w:t>Accessible by default</w:t>
-      </w:r>
-      <w:r>
-        <w:rPr>
-          <w:rFonts w:ascii="Lexend" w:hAnsi="Lexend"/>
-          <w:sz w:val="24"/>
-          <w:szCs w:val="24"/>
-        </w:rPr>
-        <w:t xml:space="preserve">, </w:t>
-      </w:r>
-      <w:r>
-        <w:rPr>
-          <w:rFonts w:ascii="Lexend" w:hAnsi="Lexend"/>
-          <w:sz w:val="24"/>
-          <w:szCs w:val="24"/>
-        </w:rPr>
-        <w:t>Ubiquitous</w:t>
-      </w:r>
-      <w:r>
-        <w:rPr>
-          <w:rFonts w:ascii="Lexend" w:hAnsi="Lexend"/>
-          <w:sz w:val="24"/>
-          <w:szCs w:val="24"/>
-        </w:rPr>
-        <w:t xml:space="preserve">, </w:t>
-      </w:r>
-      <w:r>
-        <w:rPr>
-          <w:rFonts w:ascii="Lexend" w:hAnsi="Lexend"/>
-          <w:sz w:val="24"/>
-          <w:szCs w:val="24"/>
-        </w:rPr>
-        <w:t>Easy to Deploy</w:t>
-      </w:r>
-      <w:r>
-        <w:rPr>
-          <w:rFonts w:ascii="Lexend" w:hAnsi="Lexend"/>
-          <w:sz w:val="24"/>
-          <w:szCs w:val="24"/>
-        </w:rPr>
-        <w:t xml:space="preserve">, </w:t>
-      </w:r>
-      <w:r>
-        <w:rPr>
-          <w:rFonts w:ascii="Lexend" w:hAnsi="Lexend"/>
-          <w:sz w:val="24"/>
-          <w:szCs w:val="24"/>
-        </w:rPr>
-        <w:t>Easy to Update</w:t>
+        <w:t>Features: Linkability, Accessible by default, Ubiquitous, Easy to Deploy, Easy to Update</w:t>
       </w:r>
     </w:p>
     <w:p>
@@ -205,25 +131,7 @@
           <w:sz w:val="24"/>
           <w:szCs w:val="24"/>
         </w:rPr>
-        <w:t xml:space="preserve">Progressive Web Apps can also be listed in many app stores such as Google Play Store (for Android), Microsoft Store (for Windows) and Apple AppStore (for iOS, </w:t>
-      </w:r>
-      <w:proofErr w:type="spellStart"/>
-      <w:r>
-        <w:rPr>
-          <w:rFonts w:ascii="Lexend" w:hAnsi="Lexend"/>
-          <w:sz w:val="24"/>
-          <w:szCs w:val="24"/>
-        </w:rPr>
-        <w:t>iPadOs</w:t>
-      </w:r>
-      <w:proofErr w:type="spellEnd"/>
-      <w:r>
-        <w:rPr>
-          <w:rFonts w:ascii="Lexend" w:hAnsi="Lexend"/>
-          <w:sz w:val="24"/>
-          <w:szCs w:val="24"/>
-        </w:rPr>
-        <w:t xml:space="preserve"> and macOS)</w:t>
+        <w:t>Progressive Web Apps can also be listed in many app stores such as Google Play Store (for Android), Microsoft Store (for Windows) and Apple AppStore (for iOS, iPadOs and macOS)</w:t>
       </w:r>
     </w:p>
     <w:p>
@@ -294,18 +202,8 @@
           <w:sz w:val="24"/>
           <w:szCs w:val="24"/>
         </w:rPr>
-        <w:t xml:space="preserve">iOS and </w:t>
-      </w:r>
-      <w:proofErr w:type="spellStart"/>
-      <w:r>
-        <w:rPr>
-          <w:rFonts w:ascii="Lexend" w:hAnsi="Lexend"/>
-          <w:sz w:val="24"/>
-          <w:szCs w:val="24"/>
-        </w:rPr>
-        <w:t>iPadOS</w:t>
-      </w:r>
-      <w:proofErr w:type="spellEnd"/>
+        <w:t>iOS and iPadOS</w:t>
+      </w:r>
     </w:p>
     <w:p>
       <w:pPr>
@@ -323,25 +221,7 @@
           <w:sz w:val="24"/>
           <w:szCs w:val="24"/>
         </w:rPr>
-        <w:t>Safari (since iOS 11.3), AppStore (since iOS/</w:t>
-      </w:r>
-      <w:proofErr w:type="spellStart"/>
-      <w:r>
-        <w:rPr>
-          <w:rFonts w:ascii="Lexend" w:hAnsi="Lexend"/>
-          <w:sz w:val="24"/>
-          <w:szCs w:val="24"/>
-        </w:rPr>
-        <w:t>iPadOS</w:t>
-      </w:r>
-      <w:proofErr w:type="spellEnd"/>
-      <w:r>
-        <w:rPr>
-          <w:rFonts w:ascii="Lexend" w:hAnsi="Lexend"/>
-          <w:sz w:val="24"/>
-          <w:szCs w:val="24"/>
-        </w:rPr>
-        <w:t xml:space="preserve"> 14, with some limitations), mobile configuration for enterprise distribution.</w:t>
+        <w:t>Safari (since iOS 11.3), AppStore (since iOS/iPadOS 14, with some limitations), mobile configuration for enterprise distribution.</w:t>
       </w:r>
     </w:p>
     <w:p>
@@ -383,43 +263,7 @@
           <w:sz w:val="24"/>
           <w:szCs w:val="24"/>
         </w:rPr>
-        <w:t xml:space="preserve">Firefox, Google Chrome, Samsung Internet, Microsoft Edge, Opera, Brave, Huawei Browser, Baidu, </w:t>
-      </w:r>
-      <w:proofErr w:type="spellStart"/>
-      <w:r>
-        <w:rPr>
-          <w:rFonts w:ascii="Lexend" w:hAnsi="Lexend"/>
-          <w:sz w:val="24"/>
-          <w:szCs w:val="24"/>
-        </w:rPr>
-        <w:t>UCWeb</w:t>
-      </w:r>
-      <w:proofErr w:type="spellEnd"/>
-      <w:r>
-        <w:rPr>
-          <w:rFonts w:ascii="Lexend" w:hAnsi="Lexend"/>
-          <w:sz w:val="24"/>
-          <w:szCs w:val="24"/>
-        </w:rPr>
-        <w:t xml:space="preserve">, Play Store (from version 72 with Google Chrome installed, or browsers compatible with TWA), Galaxy Store, Managed Play </w:t>
-      </w:r>
-      <w:proofErr w:type="spellStart"/>
-      <w:r>
-        <w:rPr>
-          <w:rFonts w:ascii="Lexend" w:hAnsi="Lexend"/>
-          <w:sz w:val="24"/>
-          <w:szCs w:val="24"/>
-        </w:rPr>
-        <w:t>iframe</w:t>
-      </w:r>
-      <w:proofErr w:type="spellEnd"/>
-      <w:r>
-        <w:rPr>
-          <w:rFonts w:ascii="Lexend" w:hAnsi="Lexend"/>
-          <w:sz w:val="24"/>
-          <w:szCs w:val="24"/>
-        </w:rPr>
-        <w:t xml:space="preserve"> for enterprise distribution.</w:t>
+        <w:t>Firefox, Google Chrome, Samsung Internet, Microsoft Edge, Opera, Brave, Huawei Browser, Baidu, UCWeb, Play Store (from version 72 with Google Chrome installed, or browsers compatible with TWA), Galaxy Store, Managed Play iframe for enterprise distribution.</w:t>
       </w:r>
     </w:p>
     <w:p>
@@ -450,25 +294,7 @@
           <w:sz w:val="24"/>
           <w:szCs w:val="24"/>
         </w:rPr>
-        <w:t xml:space="preserve">On iOS and </w:t>
-      </w:r>
-      <w:proofErr w:type="spellStart"/>
-      <w:r>
-        <w:rPr>
-          <w:rFonts w:ascii="Lexend" w:hAnsi="Lexend"/>
-          <w:sz w:val="24"/>
-          <w:szCs w:val="24"/>
-        </w:rPr>
-        <w:t>iPadOS</w:t>
-      </w:r>
-      <w:proofErr w:type="spellEnd"/>
-      <w:r>
-        <w:rPr>
-          <w:rFonts w:ascii="Lexend" w:hAnsi="Lexend"/>
-          <w:sz w:val="24"/>
-          <w:szCs w:val="24"/>
-        </w:rPr>
-        <w:t>, PWAs are only installable if the user is using Safari. That means that users won't install PWAs if they use different browser apps, such as Google Chrome, Firefox, or Microsoft Edge. On both Android and iOS, users can't install PWAs from many in-app browsers, such as Facebook Mobile Browser, Instagram, Google Search App, or Gmail.</w:t>
+        <w:t>On iOS and iPadOS, PWAs are only installable if the user is using Safari. That means that users won't install PWAs if they use different browser apps, such as Google Chrome, Firefox, or Microsoft Edge. On both Android and iOS, users can't install PWAs from many in-app browsers, such as Facebook Mobile Browser, Instagram, Google Search App, or Gmail.</w:t>
       </w:r>
       <w:r>
         <w:t xml:space="preserve"> </w:t>
@@ -477,82 +303,7 @@
     <w:p>
       <w:pPr>
         <w:jc w:val="both"/>
-        <w:rPr>
-          <w:rFonts w:ascii="Lexend" w:hAnsi="Lexend"/>
-          <w:sz w:val="24"/>
-          <w:szCs w:val="24"/>
-        </w:rPr>
-      </w:pPr>
-      <w:r>
-        <w:rPr>
-          <w:rFonts w:ascii="Lexend" w:hAnsi="Lexend"/>
-          <w:b/>
-          <w:bCs/>
-          <w:sz w:val="24"/>
-          <w:szCs w:val="24"/>
-        </w:rPr>
-        <w:t>Note:</w:t>
-      </w:r>
-      <w:r>
-        <w:rPr>
-          <w:rFonts w:ascii="Lexend" w:hAnsi="Lexend"/>
-          <w:sz w:val="24"/>
-          <w:szCs w:val="24"/>
-        </w:rPr>
-        <w:t xml:space="preserve"> </w:t>
-      </w:r>
-      <w:proofErr w:type="spellStart"/>
-      <w:r>
-        <w:rPr>
-          <w:rFonts w:ascii="Lexend" w:hAnsi="Lexend"/>
-          <w:sz w:val="24"/>
-          <w:szCs w:val="24"/>
-        </w:rPr>
-        <w:t>W</w:t>
-      </w:r>
-      <w:r>
-        <w:rPr>
-          <w:rFonts w:ascii="Lexend" w:hAnsi="Lexend"/>
-          <w:sz w:val="24"/>
-          <w:szCs w:val="24"/>
-        </w:rPr>
-        <w:t>ebSQL</w:t>
-      </w:r>
-      <w:proofErr w:type="spellEnd"/>
-      <w:r>
-        <w:rPr>
-          <w:rFonts w:ascii="Lexend" w:hAnsi="Lexend"/>
-          <w:sz w:val="24"/>
-          <w:szCs w:val="24"/>
-        </w:rPr>
-        <w:t xml:space="preserve"> and </w:t>
-      </w:r>
-      <w:proofErr w:type="spellStart"/>
-      <w:r>
-        <w:rPr>
-          <w:rFonts w:ascii="Lexend" w:hAnsi="Lexend"/>
-          <w:sz w:val="24"/>
-          <w:szCs w:val="24"/>
-        </w:rPr>
-        <w:t>ApplicationCache</w:t>
-      </w:r>
-      <w:proofErr w:type="spellEnd"/>
-      <w:r>
-        <w:rPr>
-          <w:rFonts w:ascii="Lexend" w:hAnsi="Lexend"/>
-          <w:sz w:val="24"/>
-          <w:szCs w:val="24"/>
-        </w:rPr>
-        <w:t xml:space="preserve"> t</w:t>
-      </w:r>
-      <w:r>
-        <w:rPr>
-          <w:rFonts w:ascii="Lexend" w:hAnsi="Lexend"/>
-          <w:sz w:val="24"/>
-          <w:szCs w:val="24"/>
-        </w:rPr>
-        <w:t>hese two solutions are deprecated, and you shouldn't use them in your PWA.</w:t>
-      </w:r>
+      </w:pPr>
     </w:p>
     <w:p>
       <w:pPr>
@@ -573,7 +324,7 @@
           <w:sz w:val="24"/>
           <w:szCs w:val="24"/>
         </w:rPr>
-        <w:t>Service Workers</w:t>
+        <w:t xml:space="preserve">Offline Capabilities </w:t>
       </w:r>
     </w:p>
     <w:p>
@@ -586,43 +337,179 @@
         <w:jc w:val="both"/>
         <w:rPr>
           <w:rFonts w:ascii="Lexend" w:hAnsi="Lexend"/>
-          <w:sz w:val="24"/>
-          <w:szCs w:val="24"/>
-        </w:rPr>
-      </w:pPr>
-      <w:r>
-        <w:rPr>
-          <w:rFonts w:ascii="Lexend" w:hAnsi="Lexend"/>
-          <w:sz w:val="24"/>
-          <w:szCs w:val="24"/>
-        </w:rPr>
-        <w:t xml:space="preserve">A PWA can store its assets in Cache Storage and </w:t>
-      </w:r>
-      <w:proofErr w:type="spellStart"/>
-      <w:r>
-        <w:rPr>
-          <w:rFonts w:ascii="Lexend" w:hAnsi="Lexend"/>
-          <w:sz w:val="24"/>
-          <w:szCs w:val="24"/>
-        </w:rPr>
-        <w:t>IndexedDB</w:t>
-      </w:r>
-      <w:proofErr w:type="spellEnd"/>
-      <w:r>
-        <w:rPr>
-          <w:rFonts w:ascii="Lexend" w:hAnsi="Lexend"/>
-          <w:sz w:val="24"/>
-          <w:szCs w:val="24"/>
-        </w:rPr>
-        <w:t xml:space="preserve">, </w:t>
-      </w:r>
-      <w:r>
-        <w:rPr>
-          <w:rFonts w:ascii="Lexend" w:hAnsi="Lexend"/>
-          <w:sz w:val="24"/>
-          <w:szCs w:val="24"/>
-        </w:rPr>
-        <w:t>now in case of delivering fast and offline experience Service workers come into play, you can serve assets without going to the network and send notifications to a user and a badge to your PWA icon. Content can be upgraded in background and even make your whole PWA work offline.</w:t>
+          <w:b/>
+          <w:bCs/>
+          <w:sz w:val="24"/>
+          <w:szCs w:val="24"/>
+        </w:rPr>
+      </w:pPr>
+      <w:r>
+        <w:rPr>
+          <w:rFonts w:ascii="Lexend" w:hAnsi="Lexend"/>
+          <w:sz w:val="24"/>
+          <w:szCs w:val="24"/>
+        </w:rPr>
+        <w:t>PWA’s can work when connected to internet as well as when offline.</w:t>
+      </w:r>
+    </w:p>
+    <w:p>
+      <w:pPr>
+        <w:pStyle w:val="ListParagraph"/>
+        <w:numPr>
+          <w:ilvl w:val="0"/>
+          <w:numId w:val="5"/>
+        </w:numPr>
+        <w:jc w:val="both"/>
+        <w:rPr>
+          <w:rFonts w:ascii="Lexend" w:hAnsi="Lexend"/>
+          <w:b/>
+          <w:bCs/>
+          <w:sz w:val="24"/>
+          <w:szCs w:val="24"/>
+        </w:rPr>
+      </w:pPr>
+      <w:r>
+        <w:rPr>
+          <w:rFonts w:ascii="Lexend" w:hAnsi="Lexend"/>
+          <w:sz w:val="24"/>
+          <w:szCs w:val="24"/>
+        </w:rPr>
+        <w:t>IndexedDB can be  used to store data form the application while the device is offline and the data can be synced once the device get connected to internet</w:t>
+      </w:r>
+    </w:p>
+    <w:p>
+      <w:pPr>
+        <w:pStyle w:val="ListParagraph"/>
+        <w:numPr>
+          <w:ilvl w:val="0"/>
+          <w:numId w:val="5"/>
+        </w:numPr>
+        <w:jc w:val="both"/>
+        <w:rPr>
+          <w:rFonts w:ascii="Lexend" w:hAnsi="Lexend"/>
+          <w:b/>
+          <w:bCs/>
+          <w:sz w:val="24"/>
+          <w:szCs w:val="24"/>
+        </w:rPr>
+      </w:pPr>
+      <w:r>
+        <w:rPr>
+          <w:rFonts w:ascii="Lexend" w:hAnsi="Lexend"/>
+          <w:sz w:val="24"/>
+          <w:szCs w:val="24"/>
+        </w:rPr>
+        <w:t>Setting up PWA with IndexedDb for offline capabilities is mentioned below in the document.</w:t>
+      </w:r>
+    </w:p>
+    <w:p>
+      <w:pPr>
+        <w:pStyle w:val="ListParagraph"/>
+        <w:jc w:val="both"/>
+        <w:rPr>
+          <w:rFonts w:ascii="Lexend" w:hAnsi="Lexend"/>
+          <w:b/>
+          <w:bCs/>
+          <w:sz w:val="24"/>
+          <w:szCs w:val="24"/>
+        </w:rPr>
+      </w:pPr>
+    </w:p>
+    <w:p>
+      <w:pPr>
+        <w:jc w:val="both"/>
+        <w:rPr>
+          <w:rFonts w:ascii="Lexend" w:hAnsi="Lexend"/>
+          <w:sz w:val="24"/>
+          <w:szCs w:val="24"/>
+        </w:rPr>
+      </w:pPr>
+      <w:r>
+        <w:rPr>
+          <w:rFonts w:ascii="Lexend" w:hAnsi="Lexend"/>
+          <w:b/>
+          <w:bCs/>
+          <w:sz w:val="24"/>
+          <w:szCs w:val="24"/>
+        </w:rPr>
+        <w:t>Note:</w:t>
+      </w:r>
+      <w:r>
+        <w:rPr>
+          <w:rFonts w:ascii="Lexend" w:hAnsi="Lexend"/>
+          <w:sz w:val="24"/>
+          <w:szCs w:val="24"/>
+        </w:rPr>
+        <w:t xml:space="preserve"> W</w:t>
+      </w:r>
+      <w:r>
+        <w:rPr>
+          <w:rFonts w:ascii="Lexend" w:hAnsi="Lexend"/>
+          <w:sz w:val="24"/>
+          <w:szCs w:val="24"/>
+        </w:rPr>
+        <w:t>ebSQL and ApplicationCache</w:t>
+      </w:r>
+      <w:r>
+        <w:rPr>
+          <w:rFonts w:ascii="Lexend" w:hAnsi="Lexend"/>
+          <w:sz w:val="24"/>
+          <w:szCs w:val="24"/>
+        </w:rPr>
+        <w:t xml:space="preserve"> t</w:t>
+      </w:r>
+      <w:r>
+        <w:rPr>
+          <w:rFonts w:ascii="Lexend" w:hAnsi="Lexend"/>
+          <w:sz w:val="24"/>
+          <w:szCs w:val="24"/>
+        </w:rPr>
+        <w:t>hese two solutions are deprecated, and you shouldn't use them in your PWA.</w:t>
+      </w:r>
+    </w:p>
+    <w:p>
+      <w:pPr>
+        <w:jc w:val="both"/>
+        <w:rPr>
+          <w:rFonts w:ascii="Lexend" w:hAnsi="Lexend"/>
+          <w:b/>
+          <w:bCs/>
+          <w:sz w:val="24"/>
+          <w:szCs w:val="24"/>
+        </w:rPr>
+      </w:pPr>
+      <w:r>
+        <w:rPr>
+          <w:rFonts w:ascii="Lexend" w:hAnsi="Lexend"/>
+          <w:b/>
+          <w:bCs/>
+          <w:sz w:val="24"/>
+          <w:szCs w:val="24"/>
+        </w:rPr>
+        <w:t>Service Workers</w:t>
+      </w:r>
+    </w:p>
+    <w:p>
+      <w:pPr>
+        <w:pStyle w:val="ListParagraph"/>
+        <w:numPr>
+          <w:ilvl w:val="0"/>
+          <w:numId w:val="5"/>
+        </w:numPr>
+        <w:jc w:val="both"/>
+        <w:rPr>
+          <w:rFonts w:ascii="Lexend" w:hAnsi="Lexend"/>
+          <w:sz w:val="24"/>
+          <w:szCs w:val="24"/>
+        </w:rPr>
+      </w:pPr>
+      <w:r>
+        <w:rPr>
+          <w:rFonts w:ascii="Lexend" w:hAnsi="Lexend"/>
+          <w:sz w:val="24"/>
+          <w:szCs w:val="24"/>
+        </w:rPr>
+        <w:t>A PWA can store its assets in Cache Storage and IndexedDB, now in case of delivering fast and offline experience Service workers come into play, you can serve assets without going to the network and send notifications to a user and a badge to your PWA icon. Content can be upgraded in background and even make your whole PWA work offline.</w:t>
       </w:r>
     </w:p>
     <w:p>
@@ -664,14 +551,24 @@
       <w:pPr>
         <w:rPr>
           <w:rFonts w:ascii="Lexend" w:hAnsi="Lexend"/>
-        </w:rPr>
-      </w:pPr>
-      <w:r>
-        <w:rPr>
-          <w:rFonts w:ascii="Lexend" w:hAnsi="Lexend"/>
           <w:sz w:val="36"/>
           <w:szCs w:val="36"/>
         </w:rPr>
+      </w:pPr>
+    </w:p>
+    <w:p>
+      <w:pPr>
+        <w:rPr>
+          <w:rFonts w:ascii="Lexend" w:hAnsi="Lexend"/>
+        </w:rPr>
+      </w:pPr>
+      <w:r>
+        <w:rPr>
+          <w:rFonts w:ascii="Lexend" w:hAnsi="Lexend"/>
+          <w:sz w:val="36"/>
+          <w:szCs w:val="36"/>
+        </w:rPr>
+        <w:lastRenderedPageBreak/>
         <w:t>Setup for basic PWA app:</w:t>
       </w:r>
     </w:p>
@@ -681,19 +578,35 @@
           <w:rFonts w:asciiTheme="majorHAnsi" w:hAnsiTheme="majorHAnsi" w:cstheme="majorHAnsi"/>
         </w:rPr>
       </w:pPr>
-      <w:r>
-        <w:rPr>
-          <w:rFonts w:ascii="Lexend" w:hAnsi="Lexend"/>
-        </w:rPr>
-        <w:t xml:space="preserve">Git Repository: </w:t>
-      </w:r>
       <w:hyperlink r:id="rId7" w:history="1">
         <w:r>
           <w:rPr>
             <w:rStyle w:val="Hyperlink"/>
             <w:rFonts w:asciiTheme="majorHAnsi" w:hAnsiTheme="majorHAnsi" w:cstheme="majorHAnsi"/>
           </w:rPr>
-          <w:t>https://github.com/Vinayselukar21/PWA-simple-starter</w:t>
+          <w:t>Start your next.js pwa project with this basic pwa template</w:t>
+        </w:r>
+      </w:hyperlink>
+      <w:r>
+        <w:rPr>
+          <w:rFonts w:asciiTheme="majorHAnsi" w:hAnsiTheme="majorHAnsi" w:cstheme="majorHAnsi"/>
+        </w:rPr>
+        <w:t xml:space="preserve"> </w:t>
+      </w:r>
+    </w:p>
+    <w:p>
+      <w:pPr>
+        <w:rPr>
+          <w:rFonts w:asciiTheme="majorHAnsi" w:hAnsiTheme="majorHAnsi" w:cstheme="majorHAnsi"/>
+        </w:rPr>
+      </w:pPr>
+      <w:hyperlink r:id="rId8" w:history="1">
+        <w:r>
+          <w:rPr>
+            <w:rStyle w:val="Hyperlink"/>
+            <w:rFonts w:asciiTheme="majorHAnsi" w:hAnsiTheme="majorHAnsi" w:cstheme="majorHAnsi"/>
+          </w:rPr>
+          <w:t>Git Repository for PWA templates</w:t>
         </w:r>
       </w:hyperlink>
       <w:r>
@@ -748,34 +661,14 @@
           <w:bCs/>
         </w:rPr>
       </w:pPr>
-      <w:proofErr w:type="spellStart"/>
       <w:r>
         <w:rPr>
           <w:rFonts w:ascii="Courier New" w:hAnsi="Courier New" w:cs="Courier New"/>
           <w:b/>
           <w:bCs/>
         </w:rPr>
-        <w:t>npx</w:t>
-      </w:r>
-      <w:proofErr w:type="spellEnd"/>
-      <w:r>
-        <w:rPr>
-          <w:rFonts w:ascii="Courier New" w:hAnsi="Courier New" w:cs="Courier New"/>
-          <w:b/>
-          <w:bCs/>
-        </w:rPr>
-        <w:t xml:space="preserve"> create-next-app next-</w:t>
-      </w:r>
-      <w:proofErr w:type="spellStart"/>
-      <w:r>
-        <w:rPr>
-          <w:rFonts w:ascii="Courier New" w:hAnsi="Courier New" w:cs="Courier New"/>
-          <w:b/>
-          <w:bCs/>
-        </w:rPr>
-        <w:t>pwa</w:t>
-      </w:r>
-      <w:proofErr w:type="spellEnd"/>
+        <w:t>npx create-next-app next-pwa</w:t>
+      </w:r>
     </w:p>
     <w:p>
       <w:pPr>
@@ -811,26 +704,8 @@
           <w:b/>
           <w:bCs/>
         </w:rPr>
-        <w:t xml:space="preserve">cd </w:t>
-      </w:r>
-      <w:r>
-        <w:rPr>
-          <w:rFonts w:ascii="Courier New" w:hAnsi="Courier New" w:cs="Courier New"/>
-          <w:b/>
-          <w:bCs/>
-        </w:rPr>
-        <w:t>next-</w:t>
-      </w:r>
-      <w:proofErr w:type="spellStart"/>
-      <w:r>
-        <w:rPr>
-          <w:rFonts w:ascii="Courier New" w:hAnsi="Courier New" w:cs="Courier New"/>
-          <w:b/>
-          <w:bCs/>
-        </w:rPr>
-        <w:t>pwa</w:t>
-      </w:r>
-      <w:proofErr w:type="spellEnd"/>
+        <w:t>cd next-pwa</w:t>
+      </w:r>
     </w:p>
     <w:p>
       <w:pPr>
@@ -846,40 +721,20 @@
         </w:rPr>
         <w:t xml:space="preserve">followed by </w:t>
       </w:r>
-      <w:proofErr w:type="spellStart"/>
-      <w:r>
-        <w:rPr>
-          <w:rFonts w:ascii="Lexend" w:hAnsi="Lexend"/>
-          <w:b/>
-          <w:bCs/>
-        </w:rPr>
-        <w:t>npm</w:t>
-      </w:r>
-      <w:proofErr w:type="spellEnd"/>
-      <w:r>
-        <w:rPr>
-          <w:rFonts w:ascii="Lexend" w:hAnsi="Lexend"/>
-          <w:b/>
-          <w:bCs/>
+      <w:r>
+        <w:rPr>
+          <w:rFonts w:ascii="Lexend" w:hAnsi="Lexend"/>
+          <w:b/>
+          <w:bCs/>
+        </w:rPr>
+        <w:t>npm i</w:t>
+      </w:r>
+      <w:r>
+        <w:rPr>
+          <w:rFonts w:ascii="Lexend" w:hAnsi="Lexend"/>
         </w:rPr>
         <w:t xml:space="preserve"> </w:t>
       </w:r>
-      <w:proofErr w:type="spellStart"/>
-      <w:r>
-        <w:rPr>
-          <w:rFonts w:ascii="Lexend" w:hAnsi="Lexend"/>
-          <w:b/>
-          <w:bCs/>
-        </w:rPr>
-        <w:t>i</w:t>
-      </w:r>
-      <w:proofErr w:type="spellEnd"/>
-      <w:r>
-        <w:rPr>
-          <w:rFonts w:ascii="Lexend" w:hAnsi="Lexend"/>
-        </w:rPr>
-        <w:t xml:space="preserve"> </w:t>
-      </w:r>
     </w:p>
     <w:p>
       <w:pPr>
@@ -893,49 +748,7 @@
         <w:rPr>
           <w:rFonts w:ascii="Lexend" w:hAnsi="Lexend"/>
         </w:rPr>
-        <w:t>(</w:t>
-      </w:r>
-      <w:proofErr w:type="gramStart"/>
-      <w:r>
-        <w:rPr>
-          <w:rFonts w:ascii="Lexend" w:hAnsi="Lexend"/>
-        </w:rPr>
-        <w:t>you</w:t>
-      </w:r>
-      <w:proofErr w:type="gramEnd"/>
-      <w:r>
-        <w:rPr>
-          <w:rFonts w:ascii="Lexend" w:hAnsi="Lexend"/>
-        </w:rPr>
-        <w:t xml:space="preserve"> can use any package manager </w:t>
-      </w:r>
-      <w:proofErr w:type="spellStart"/>
-      <w:r>
-        <w:rPr>
-          <w:rFonts w:ascii="Lexend" w:hAnsi="Lexend"/>
-        </w:rPr>
-        <w:t>npm</w:t>
-      </w:r>
-      <w:proofErr w:type="spellEnd"/>
-      <w:r>
-        <w:rPr>
-          <w:rFonts w:ascii="Lexend" w:hAnsi="Lexend"/>
-        </w:rPr>
-        <w:t xml:space="preserve">, </w:t>
-      </w:r>
-      <w:proofErr w:type="spellStart"/>
-      <w:r>
-        <w:rPr>
-          <w:rFonts w:ascii="Lexend" w:hAnsi="Lexend"/>
-        </w:rPr>
-        <w:t>pnpm</w:t>
-      </w:r>
-      <w:proofErr w:type="spellEnd"/>
-      <w:r>
-        <w:rPr>
-          <w:rFonts w:ascii="Lexend" w:hAnsi="Lexend"/>
-        </w:rPr>
-        <w:t xml:space="preserve"> or yarn)</w:t>
+        <w:t>(you can use any package manager npm, pnpm or yarn)</w:t>
       </w:r>
     </w:p>
     <w:p>
@@ -987,18 +800,8 @@
           <w:b/>
           <w:bCs/>
         </w:rPr>
-        <w:t>next-</w:t>
-      </w:r>
-      <w:proofErr w:type="spellStart"/>
-      <w:r>
-        <w:rPr>
-          <w:rFonts w:ascii="Lexend" w:hAnsi="Lexend"/>
-          <w:b/>
-          <w:bCs/>
-        </w:rPr>
-        <w:t>pwa</w:t>
-      </w:r>
-      <w:proofErr w:type="spellEnd"/>
+        <w:t>next-pwa</w:t>
+      </w:r>
       <w:r>
         <w:rPr>
           <w:rFonts w:ascii="Lexend" w:hAnsi="Lexend"/>
@@ -1016,111 +819,45 @@
           <w:bCs/>
         </w:rPr>
       </w:pPr>
-      <w:proofErr w:type="spellStart"/>
       <w:r>
         <w:rPr>
           <w:rFonts w:ascii="Courier New" w:hAnsi="Courier New" w:cs="Courier New"/>
           <w:b/>
           <w:bCs/>
         </w:rPr>
-        <w:t>npm</w:t>
-      </w:r>
-      <w:proofErr w:type="spellEnd"/>
+        <w:t>npm i next-pwa</w:t>
+      </w:r>
+    </w:p>
+    <w:p>
+      <w:pPr>
+        <w:pStyle w:val="ListParagraph"/>
+      </w:pPr>
+      <w:r>
+        <w:rPr>
+          <w:rFonts w:ascii="Lexend" w:hAnsi="Lexend" w:cs="Courier New"/>
+        </w:rPr>
+        <w:t>S</w:t>
+      </w:r>
+      <w:r>
+        <w:rPr>
+          <w:rFonts w:ascii="Lexend" w:hAnsi="Lexend" w:cs="Courier New"/>
+        </w:rPr>
+        <w:t>ource</w:t>
+      </w:r>
       <w:r>
         <w:rPr>
           <w:rFonts w:ascii="Courier New" w:hAnsi="Courier New" w:cs="Courier New"/>
           <w:b/>
           <w:bCs/>
         </w:rPr>
-        <w:t xml:space="preserve"> </w:t>
-      </w:r>
-      <w:proofErr w:type="spellStart"/>
-      <w:r>
-        <w:rPr>
-          <w:rFonts w:ascii="Courier New" w:hAnsi="Courier New" w:cs="Courier New"/>
-          <w:b/>
-          <w:bCs/>
-        </w:rPr>
-        <w:t>i</w:t>
-      </w:r>
-      <w:proofErr w:type="spellEnd"/>
-      <w:r>
-        <w:rPr>
-          <w:rFonts w:ascii="Courier New" w:hAnsi="Courier New" w:cs="Courier New"/>
-          <w:b/>
-          <w:bCs/>
-        </w:rPr>
-        <w:t xml:space="preserve"> next-</w:t>
-      </w:r>
-      <w:proofErr w:type="spellStart"/>
-      <w:r>
-        <w:rPr>
-          <w:rFonts w:ascii="Courier New" w:hAnsi="Courier New" w:cs="Courier New"/>
-          <w:b/>
-          <w:bCs/>
-        </w:rPr>
-        <w:t>pwa</w:t>
-      </w:r>
-      <w:proofErr w:type="spellEnd"/>
-    </w:p>
-    <w:p>
-      <w:pPr>
-        <w:pStyle w:val="ListParagraph"/>
-      </w:pPr>
-      <w:r>
-        <w:rPr>
-          <w:rFonts w:ascii="Lexend" w:hAnsi="Lexend" w:cs="Courier New"/>
-        </w:rPr>
-        <w:t>S</w:t>
-      </w:r>
-      <w:r>
-        <w:rPr>
-          <w:rFonts w:ascii="Lexend" w:hAnsi="Lexend" w:cs="Courier New"/>
-        </w:rPr>
-        <w:t>ource</w:t>
-      </w:r>
-      <w:r>
-        <w:rPr>
-          <w:rFonts w:ascii="Courier New" w:hAnsi="Courier New" w:cs="Courier New"/>
-          <w:b/>
-          <w:bCs/>
-        </w:rPr>
         <w:t xml:space="preserve">: </w:t>
       </w:r>
-      <w:hyperlink r:id="rId8" w:history="1">
+      <w:hyperlink r:id="rId9" w:history="1">
         <w:r>
           <w:rPr>
             <w:rStyle w:val="Hyperlink"/>
           </w:rPr>
-          <w:t>next-</w:t>
-        </w:r>
-        <w:proofErr w:type="spellStart"/>
-        <w:r>
-          <w:rPr>
-            <w:rStyle w:val="Hyperlink"/>
-          </w:rPr>
-          <w:t>pwa</w:t>
-        </w:r>
-        <w:proofErr w:type="spellEnd"/>
-        <w:r>
-          <w:rPr>
-            <w:rStyle w:val="Hyperlink"/>
-          </w:rPr>
-          <w:t xml:space="preserve"> - </w:t>
-        </w:r>
-        <w:proofErr w:type="spellStart"/>
-        <w:r>
-          <w:rPr>
-            <w:rStyle w:val="Hyperlink"/>
-          </w:rPr>
-          <w:t>npm</w:t>
-        </w:r>
-        <w:proofErr w:type="spellEnd"/>
-        <w:r>
-          <w:rPr>
-            <w:rStyle w:val="Hyperlink"/>
-          </w:rPr>
-          <w:t xml:space="preserve"> (npmjs.com)</w:t>
+          <w:t>next-pwa - npm (npmjs.com)</w:t>
         </w:r>
       </w:hyperlink>
     </w:p>
@@ -1164,37 +901,7 @@
         <w:rPr>
           <w:rFonts w:ascii="Lexend" w:hAnsi="Lexend"/>
         </w:rPr>
-        <w:t xml:space="preserve">Create a new file called </w:t>
-      </w:r>
-      <w:proofErr w:type="spellStart"/>
-      <w:proofErr w:type="gramStart"/>
-      <w:r>
-        <w:rPr>
-          <w:rFonts w:ascii="Lexend" w:hAnsi="Lexend"/>
-        </w:rPr>
-        <w:t>manifest.json</w:t>
-      </w:r>
-      <w:proofErr w:type="spellEnd"/>
-      <w:proofErr w:type="gramEnd"/>
-      <w:r>
-        <w:rPr>
-          <w:rFonts w:ascii="Lexend" w:hAnsi="Lexend"/>
-        </w:rPr>
-        <w:t xml:space="preserve"> inside the public folder of your project and add the following rules to define your </w:t>
-      </w:r>
-      <w:proofErr w:type="spellStart"/>
-      <w:r>
-        <w:rPr>
-          <w:rFonts w:ascii="Lexend" w:hAnsi="Lexend"/>
-        </w:rPr>
-        <w:t>pwa</w:t>
-      </w:r>
-      <w:proofErr w:type="spellEnd"/>
-      <w:r>
-        <w:rPr>
-          <w:rFonts w:ascii="Lexend" w:hAnsi="Lexend"/>
-        </w:rPr>
-        <w:t xml:space="preserve"> along with icons</w:t>
+        <w:t>Create a new file called manifest.json inside the public folder of your project and add the following rules to define your pwa along with icons</w:t>
       </w:r>
     </w:p>
     <w:p>
@@ -1214,7 +921,6 @@
         </w:rPr>
         <w:t xml:space="preserve">You can also create your </w:t>
       </w:r>
-      <w:proofErr w:type="spellStart"/>
       <w:r>
         <w:rPr>
           <w:rFonts w:ascii="Lexend" w:hAnsi="Lexend"/>
@@ -1233,14 +939,13 @@
         </w:rPr>
         <w:t>json</w:t>
       </w:r>
-      <w:proofErr w:type="spellEnd"/>
       <w:r>
         <w:rPr>
           <w:rFonts w:ascii="Lexend" w:hAnsi="Lexend"/>
         </w:rPr>
         <w:t xml:space="preserve"> file for your project from: </w:t>
       </w:r>
-      <w:hyperlink r:id="rId9" w:history="1">
+      <w:hyperlink r:id="rId10" w:history="1">
         <w:r>
           <w:rPr>
             <w:rStyle w:val="Hyperlink"/>
@@ -1253,46 +958,21 @@
         <w:rPr>
           <w:rFonts w:ascii="Lexend" w:hAnsi="Lexend"/>
         </w:rPr>
-        <w:t xml:space="preserve">  (W</w:t>
-      </w:r>
-      <w:r>
-        <w:rPr>
-          <w:rFonts w:ascii="Lexend" w:hAnsi="Lexend"/>
-        </w:rPr>
-        <w:t xml:space="preserve">ith the </w:t>
-      </w:r>
-      <w:proofErr w:type="spellStart"/>
-      <w:r>
-        <w:rPr>
-          <w:rFonts w:ascii="Lexend" w:hAnsi="Lexend"/>
-        </w:rPr>
-        <w:t>manifest.json</w:t>
-      </w:r>
-      <w:proofErr w:type="spellEnd"/>
-      <w:r>
-        <w:rPr>
-          <w:rFonts w:ascii="Lexend" w:hAnsi="Lexend"/>
-        </w:rPr>
-        <w:t xml:space="preserve"> file</w:t>
-      </w:r>
-      <w:r>
-        <w:rPr>
-          <w:rFonts w:ascii="Lexend" w:hAnsi="Lexend"/>
-        </w:rPr>
-        <w:t xml:space="preserve"> it will include icons also)</w:t>
-      </w:r>
-    </w:p>
-    <w:p>
-      <w:pPr>
-        <w:pStyle w:val="ListParagraph"/>
-        <w:rPr>
-          <w:rFonts w:ascii="Lexend" w:hAnsi="Lexend"/>
-        </w:rPr>
-      </w:pPr>
-    </w:p>
-    <w:p>
-      <w:pPr>
-        <w:pStyle w:val="ListParagraph"/>
+        <w:t xml:space="preserve">  (With the manifest.json file it will include icons also)</w:t>
+      </w:r>
+    </w:p>
+    <w:p>
+      <w:pPr>
+        <w:pStyle w:val="ListParagraph"/>
+        <w:rPr>
+          <w:rFonts w:ascii="Lexend" w:hAnsi="Lexend"/>
+        </w:rPr>
+      </w:pPr>
+    </w:p>
+    <w:p>
+      <w:pPr>
+        <w:pStyle w:val="ListParagraph"/>
+        <w:jc w:val="center"/>
         <w:rPr>
           <w:rFonts w:ascii="Lexend" w:hAnsi="Lexend"/>
           <w:b/>
@@ -1305,9 +985,9 @@
           <w:lang w:eastAsia="en-IN"/>
         </w:rPr>
         <w:drawing>
-          <wp:inline distT="0" distB="0" distL="0" distR="0" wp14:anchorId="0E80AEBF" wp14:editId="753740BF">
-            <wp:extent cx="5871931" cy="6245352"/>
-            <wp:effectExtent l="0" t="0" r="0" b="3175"/>
+          <wp:inline distT="0" distB="0" distL="0" distR="0" wp14:anchorId="0E80AEBF" wp14:editId="48425617">
+            <wp:extent cx="4869180" cy="4618990"/>
+            <wp:effectExtent l="0" t="0" r="7620" b="0"/>
             <wp:docPr id="147888565" name="Picture 1"/>
             <wp:cNvGraphicFramePr>
               <a:graphicFrameLocks xmlns:a="http://schemas.openxmlformats.org/drawingml/2006/main" noChangeAspect="1"/>
@@ -1320,7 +1000,7 @@
                     <pic:cNvPicPr/>
                   </pic:nvPicPr>
                   <pic:blipFill>
-                    <a:blip r:embed="rId10"/>
+                    <a:blip r:embed="rId11"/>
                     <a:stretch>
                       <a:fillRect/>
                     </a:stretch>
@@ -1328,7 +1008,7 @@
                   <pic:spPr>
                     <a:xfrm>
                       <a:off x="0" y="0"/>
-                      <a:ext cx="5901800" cy="6277121"/>
+                      <a:ext cx="4902239" cy="4650350"/>
                     </a:xfrm>
                     <a:prstGeom prst="rect">
                       <a:avLst/>
@@ -1349,33 +1029,6 @@
           <w:bCs/>
         </w:rPr>
       </w:pPr>
-    </w:p>
-    <w:p>
-      <w:pPr>
-        <w:rPr>
-          <w:rFonts w:ascii="Lexend" w:hAnsi="Lexend"/>
-          <w:b/>
-          <w:bCs/>
-        </w:rPr>
-      </w:pPr>
-    </w:p>
-    <w:p>
-      <w:pPr>
-        <w:rPr>
-          <w:rFonts w:ascii="Lexend" w:hAnsi="Lexend"/>
-          <w:b/>
-          <w:bCs/>
-        </w:rPr>
-      </w:pPr>
-    </w:p>
-    <w:p>
-      <w:pPr>
-        <w:rPr>
-          <w:rFonts w:ascii="Lexend" w:hAnsi="Lexend"/>
-          <w:b/>
-          <w:bCs/>
-        </w:rPr>
-      </w:pPr>
       <w:r>
         <w:rPr>
           <w:rFonts w:ascii="Lexend" w:hAnsi="Lexend"/>
@@ -1443,18 +1096,8 @@
           <w:b/>
           <w:bCs/>
         </w:rPr>
-        <w:t>next-</w:t>
-      </w:r>
-      <w:proofErr w:type="spellStart"/>
-      <w:r>
-        <w:rPr>
-          <w:rFonts w:ascii="Lexend" w:hAnsi="Lexend"/>
-          <w:b/>
-          <w:bCs/>
-        </w:rPr>
-        <w:t>pwa</w:t>
-      </w:r>
-      <w:proofErr w:type="spellEnd"/>
+        <w:t>next-pwa</w:t>
+      </w:r>
       <w:r>
         <w:rPr>
           <w:rFonts w:ascii="Lexend" w:hAnsi="Lexend"/>
@@ -1487,6 +1130,7 @@
       <w:r>
         <w:rPr>
           <w:rFonts w:ascii="Lexend" w:hAnsi="Lexend"/>
+          <w:noProof/>
         </w:rPr>
         <w:drawing>
           <wp:inline distT="0" distB="0" distL="0" distR="0" wp14:anchorId="579E711B" wp14:editId="066844C1">
@@ -1504,7 +1148,7 @@
                     <pic:cNvPicPr/>
                   </pic:nvPicPr>
                   <pic:blipFill>
-                    <a:blip r:embed="rId11"/>
+                    <a:blip r:embed="rId12"/>
                     <a:stretch>
                       <a:fillRect/>
                     </a:stretch>
@@ -1549,41 +1193,15 @@
         <w:rPr>
           <w:rFonts w:ascii="Lexend" w:hAnsi="Lexend"/>
         </w:rPr>
-        <w:t xml:space="preserve">Now if you use git to manage the source code you will need to add below rules </w:t>
-      </w:r>
-      <w:proofErr w:type="gramStart"/>
-      <w:r>
-        <w:rPr>
-          <w:rFonts w:ascii="Lexend" w:hAnsi="Lexend"/>
-        </w:rPr>
-        <w:t xml:space="preserve">to </w:t>
-      </w:r>
-      <w:r>
-        <w:rPr>
-          <w:rFonts w:ascii="Lexend" w:hAnsi="Lexend"/>
-          <w:b/>
-          <w:bCs/>
-        </w:rPr>
-        <w:t>.</w:t>
-      </w:r>
-      <w:proofErr w:type="spellStart"/>
-      <w:r>
-        <w:rPr>
-          <w:rFonts w:ascii="Lexend" w:hAnsi="Lexend"/>
-          <w:b/>
-          <w:bCs/>
-        </w:rPr>
-        <w:t>gitignore</w:t>
-      </w:r>
-      <w:proofErr w:type="spellEnd"/>
-      <w:proofErr w:type="gramEnd"/>
-      <w:r>
-        <w:rPr>
-          <w:rFonts w:ascii="Lexend" w:hAnsi="Lexend"/>
-          <w:b/>
-          <w:bCs/>
-        </w:rPr>
-        <w:t xml:space="preserve"> </w:t>
+        <w:t xml:space="preserve">Now if you use git to manage the source code you will need to add below rules to </w:t>
+      </w:r>
+      <w:r>
+        <w:rPr>
+          <w:rFonts w:ascii="Lexend" w:hAnsi="Lexend"/>
+          <w:b/>
+          <w:bCs/>
+        </w:rPr>
+        <w:t xml:space="preserve">.gitignore </w:t>
       </w:r>
       <w:r>
         <w:rPr>
@@ -1611,6 +1229,7 @@
       <w:r>
         <w:rPr>
           <w:rFonts w:ascii="Lexend" w:hAnsi="Lexend"/>
+          <w:noProof/>
         </w:rPr>
         <w:drawing>
           <wp:inline distT="0" distB="0" distL="0" distR="0" wp14:anchorId="720E2730" wp14:editId="5BBED6B2">
@@ -1628,7 +1247,7 @@
                     <pic:cNvPicPr/>
                   </pic:nvPicPr>
                   <pic:blipFill>
-                    <a:blip r:embed="rId12"/>
+                    <a:blip r:embed="rId13"/>
                     <a:stretch>
                       <a:fillRect/>
                     </a:stretch>
@@ -1684,13 +1303,7 @@
         <w:rPr>
           <w:rFonts w:ascii="Lexend" w:hAnsi="Lexend"/>
         </w:rPr>
-        <w:t xml:space="preserve">Now for letting your project know where the manifest file </w:t>
-      </w:r>
-      <w:r>
-        <w:rPr>
-          <w:rFonts w:ascii="Lexend" w:hAnsi="Lexend"/>
-        </w:rPr>
-        <w:t>and the icons are, In the pages folder open _document.js and add the following code inside the &lt;Head&gt; component which will look like this.</w:t>
+        <w:t>Now for letting your project know where the manifest file and the icons are, In the pages folder open _document.js and add the following code inside the &lt;Head&gt; component which will look like this.</w:t>
       </w:r>
     </w:p>
     <w:p>
@@ -1737,7 +1350,7 @@
                     <pic:cNvPicPr/>
                   </pic:nvPicPr>
                   <pic:blipFill>
-                    <a:blip r:embed="rId13"/>
+                    <a:blip r:embed="rId14"/>
                     <a:stretch>
                       <a:fillRect/>
                     </a:stretch>
@@ -1797,39 +1410,15 @@
         <w:rPr>
           <w:rFonts w:ascii="Lexend" w:hAnsi="Lexend"/>
         </w:rPr>
-        <w:t xml:space="preserve">Once you complete all the steps it is time to test your </w:t>
-      </w:r>
-      <w:proofErr w:type="spellStart"/>
-      <w:r>
-        <w:rPr>
-          <w:rFonts w:ascii="Lexend" w:hAnsi="Lexend"/>
-        </w:rPr>
-        <w:t>pwa</w:t>
-      </w:r>
-      <w:proofErr w:type="spellEnd"/>
-      <w:r>
-        <w:rPr>
-          <w:rFonts w:ascii="Lexend" w:hAnsi="Lexend"/>
-        </w:rPr>
-        <w:t xml:space="preserve"> using command </w:t>
-      </w:r>
-      <w:proofErr w:type="spellStart"/>
-      <w:r>
-        <w:rPr>
-          <w:rFonts w:ascii="Lexend" w:hAnsi="Lexend"/>
-          <w:b/>
-          <w:bCs/>
-        </w:rPr>
-        <w:t>npm</w:t>
-      </w:r>
-      <w:proofErr w:type="spellEnd"/>
-      <w:r>
-        <w:rPr>
-          <w:rFonts w:ascii="Lexend" w:hAnsi="Lexend"/>
-          <w:b/>
-          <w:bCs/>
-        </w:rPr>
-        <w:t xml:space="preserve"> run build</w:t>
+        <w:t xml:space="preserve">Once you complete all the steps it is time to test your pwa using command </w:t>
+      </w:r>
+      <w:r>
+        <w:rPr>
+          <w:rFonts w:ascii="Lexend" w:hAnsi="Lexend"/>
+          <w:b/>
+          <w:bCs/>
+        </w:rPr>
+        <w:t>npm run build</w:t>
       </w:r>
       <w:r>
         <w:rPr>
@@ -1859,14 +1448,7 @@
         <w:rPr>
           <w:rFonts w:ascii="Lexend" w:hAnsi="Lexend"/>
         </w:rPr>
-        <w:t xml:space="preserve"> in root directory </w:t>
-      </w:r>
-      <w:proofErr w:type="gramStart"/>
-      <w:r>
-        <w:rPr>
-          <w:rFonts w:ascii="Lexend" w:hAnsi="Lexend"/>
-        </w:rPr>
-        <w:t xml:space="preserve">a </w:t>
+        <w:t xml:space="preserve"> in root directory a </w:t>
       </w:r>
       <w:r>
         <w:rPr>
@@ -1880,16 +1462,7 @@
           <w:b/>
           <w:bCs/>
         </w:rPr>
-        <w:t>.</w:t>
-      </w:r>
-      <w:proofErr w:type="gramEnd"/>
-      <w:r>
-        <w:rPr>
-          <w:rFonts w:ascii="Lexend" w:hAnsi="Lexend"/>
-          <w:b/>
-          <w:bCs/>
-        </w:rPr>
-        <w:t>next</w:t>
+        <w:t>.next</w:t>
       </w:r>
       <w:r>
         <w:rPr>
@@ -1897,23 +1470,13 @@
         </w:rPr>
         <w:t xml:space="preserve"> folder is created which contains all your build files now start the server by running command </w:t>
       </w:r>
-      <w:proofErr w:type="spellStart"/>
-      <w:r>
-        <w:rPr>
-          <w:rFonts w:ascii="Lexend" w:hAnsi="Lexend"/>
-          <w:b/>
-          <w:bCs/>
-        </w:rPr>
-        <w:t>npm</w:t>
-      </w:r>
-      <w:proofErr w:type="spellEnd"/>
-      <w:r>
-        <w:rPr>
-          <w:rFonts w:ascii="Lexend" w:hAnsi="Lexend"/>
-          <w:b/>
-          <w:bCs/>
-        </w:rPr>
-        <w:t xml:space="preserve"> start</w:t>
+      <w:r>
+        <w:rPr>
+          <w:rFonts w:ascii="Lexend" w:hAnsi="Lexend"/>
+          <w:b/>
+          <w:bCs/>
+        </w:rPr>
+        <w:t>npm start</w:t>
       </w:r>
     </w:p>
     <w:p>
@@ -1968,7 +1531,7 @@
         </w:rPr>
         <w:t xml:space="preserve">Link: </w:t>
       </w:r>
-      <w:hyperlink r:id="rId14" w:history="1">
+      <w:hyperlink r:id="rId15" w:history="1">
         <w:r>
           <w:rPr>
             <w:rStyle w:val="Hyperlink"/>
@@ -1987,6 +1550,9 @@
         </w:rPr>
       </w:pPr>
       <w:r>
+        <w:rPr>
+          <w:noProof/>
+        </w:rPr>
         <w:drawing>
           <wp:inline distT="0" distB="0" distL="0" distR="0" wp14:anchorId="352FEC03" wp14:editId="31191191">
             <wp:extent cx="4483510" cy="4552315"/>
@@ -2003,7 +1569,7 @@
                     <pic:cNvPicPr/>
                   </pic:nvPicPr>
                   <pic:blipFill>
-                    <a:blip r:embed="rId15"/>
+                    <a:blip r:embed="rId16"/>
                     <a:stretch>
                       <a:fillRect/>
                     </a:stretch>
@@ -2051,7 +1617,7 @@
                     </pic:cNvPicPr>
                   </pic:nvPicPr>
                   <pic:blipFill>
-                    <a:blip r:embed="rId16" cstate="print">
+                    <a:blip r:embed="rId17" cstate="print">
                       <a:extLst>
                         <a:ext uri="{28A0092B-C50C-407E-A947-70E740481C1C}">
                           <a14:useLocalDpi xmlns:a14="http://schemas.microsoft.com/office/drawing/2010/main" val="0"/>
@@ -2105,10 +1671,462 @@
     </w:p>
     <w:p>
       <w:pPr>
-        <w:rPr>
-          <w:rFonts w:ascii="Lexend" w:hAnsi="Lexend"/>
-        </w:rPr>
-      </w:pPr>
+        <w:pStyle w:val="paragraph"/>
+        <w:spacing w:before="0" w:beforeAutospacing="0" w:after="0" w:afterAutospacing="0"/>
+        <w:textAlignment w:val="baseline"/>
+        <w:rPr>
+          <w:rStyle w:val="eop"/>
+          <w:rFonts w:ascii="Lexend" w:hAnsi="Lexend" w:cs="Segoe UI"/>
+          <w:sz w:val="36"/>
+          <w:szCs w:val="36"/>
+        </w:rPr>
+      </w:pPr>
+      <w:r>
+        <w:rPr>
+          <w:rStyle w:val="normaltextrun"/>
+          <w:rFonts w:ascii="Lexend" w:hAnsi="Lexend" w:cs="Segoe UI"/>
+          <w:sz w:val="36"/>
+          <w:szCs w:val="36"/>
+        </w:rPr>
+        <w:t>Setting up PWA with indexedDb for offline capabilities:</w:t>
+      </w:r>
+      <w:r>
+        <w:rPr>
+          <w:rStyle w:val="eop"/>
+          <w:rFonts w:ascii="Lexend" w:hAnsi="Lexend" w:cs="Segoe UI"/>
+          <w:sz w:val="36"/>
+          <w:szCs w:val="36"/>
+        </w:rPr>
+        <w:t> </w:t>
+      </w:r>
+    </w:p>
+    <w:p>
+      <w:pPr>
+        <w:pStyle w:val="paragraph"/>
+        <w:spacing w:before="0" w:beforeAutospacing="0" w:after="0" w:afterAutospacing="0"/>
+        <w:textAlignment w:val="baseline"/>
+        <w:rPr>
+          <w:rFonts w:ascii="Segoe UI" w:hAnsi="Segoe UI" w:cs="Segoe UI"/>
+          <w:sz w:val="18"/>
+          <w:szCs w:val="18"/>
+        </w:rPr>
+      </w:pPr>
+    </w:p>
+    <w:p>
+      <w:pPr>
+        <w:pStyle w:val="paragraph"/>
+        <w:numPr>
+          <w:ilvl w:val="0"/>
+          <w:numId w:val="7"/>
+        </w:numPr>
+        <w:spacing w:before="0" w:beforeAutospacing="0" w:after="0" w:afterAutospacing="0"/>
+        <w:textAlignment w:val="baseline"/>
+        <w:rPr>
+          <w:rStyle w:val="eop"/>
+          <w:rFonts w:ascii="Lexend" w:hAnsi="Lexend" w:cs="Segoe UI"/>
+          <w:sz w:val="22"/>
+          <w:szCs w:val="22"/>
+        </w:rPr>
+      </w:pPr>
+      <w:r>
+        <w:rPr>
+          <w:rStyle w:val="normaltextrun"/>
+          <w:rFonts w:ascii="Lexend" w:hAnsi="Lexend" w:cs="Segoe UI"/>
+          <w:sz w:val="22"/>
+          <w:szCs w:val="22"/>
+        </w:rPr>
+        <w:t>Use the openDB function to create a new IndexedDB database called cookbook. Because IndexedDB databases are versioned, you need to increase the version number whenever you make changes to the database structure. The second parameter is the database version. In the example is set to 1.</w:t>
+      </w:r>
+      <w:r>
+        <w:rPr>
+          <w:rStyle w:val="eop"/>
+          <w:rFonts w:ascii="Lexend" w:hAnsi="Lexend" w:cs="Segoe UI"/>
+          <w:sz w:val="22"/>
+          <w:szCs w:val="22"/>
+        </w:rPr>
+        <w:t> </w:t>
+      </w:r>
+    </w:p>
+    <w:p>
+      <w:pPr>
+        <w:pStyle w:val="paragraph"/>
+        <w:spacing w:before="0" w:beforeAutospacing="0" w:after="0" w:afterAutospacing="0"/>
+        <w:ind w:left="720"/>
+        <w:textAlignment w:val="baseline"/>
+        <w:rPr>
+          <w:rStyle w:val="eop"/>
+          <w:rFonts w:ascii="Lexend" w:hAnsi="Lexend" w:cs="Segoe UI"/>
+          <w:sz w:val="22"/>
+          <w:szCs w:val="22"/>
+        </w:rPr>
+      </w:pPr>
+    </w:p>
+    <w:p>
+      <w:pPr>
+        <w:pStyle w:val="paragraph"/>
+        <w:spacing w:before="0" w:beforeAutospacing="0" w:after="0" w:afterAutospacing="0"/>
+        <w:ind w:left="720"/>
+        <w:jc w:val="center"/>
+        <w:textAlignment w:val="baseline"/>
+        <w:rPr>
+          <w:rFonts w:ascii="Lexend" w:hAnsi="Lexend" w:cs="Segoe UI"/>
+          <w:sz w:val="22"/>
+          <w:szCs w:val="22"/>
+        </w:rPr>
+      </w:pPr>
+      <w:r>
+        <w:rPr>
+          <w:rFonts w:ascii="Lexend" w:hAnsi="Lexend" w:cs="Segoe UI"/>
+          <w:sz w:val="22"/>
+          <w:szCs w:val="22"/>
+        </w:rPr>
+        <w:drawing>
+          <wp:inline distT="0" distB="0" distL="0" distR="0" wp14:anchorId="1DC06E36" wp14:editId="7AF203B0">
+            <wp:extent cx="5471160" cy="2799356"/>
+            <wp:effectExtent l="0" t="0" r="0" b="1270"/>
+            <wp:docPr id="1935004306" name="Picture 1"/>
+            <wp:cNvGraphicFramePr>
+              <a:graphicFrameLocks xmlns:a="http://schemas.openxmlformats.org/drawingml/2006/main" noChangeAspect="1"/>
+            </wp:cNvGraphicFramePr>
+            <a:graphic xmlns:a="http://schemas.openxmlformats.org/drawingml/2006/main">
+              <a:graphicData uri="http://schemas.openxmlformats.org/drawingml/2006/picture">
+                <pic:pic xmlns:pic="http://schemas.openxmlformats.org/drawingml/2006/picture">
+                  <pic:nvPicPr>
+                    <pic:cNvPr id="1935004306" name=""/>
+                    <pic:cNvPicPr/>
+                  </pic:nvPicPr>
+                  <pic:blipFill>
+                    <a:blip r:embed="rId18"/>
+                    <a:stretch>
+                      <a:fillRect/>
+                    </a:stretch>
+                  </pic:blipFill>
+                  <pic:spPr>
+                    <a:xfrm>
+                      <a:off x="0" y="0"/>
+                      <a:ext cx="5488300" cy="2808126"/>
+                    </a:xfrm>
+                    <a:prstGeom prst="rect">
+                      <a:avLst/>
+                    </a:prstGeom>
+                  </pic:spPr>
+                </pic:pic>
+              </a:graphicData>
+            </a:graphic>
+          </wp:inline>
+        </w:drawing>
+      </w:r>
+    </w:p>
+    <w:p>
+      <w:pPr>
+        <w:pStyle w:val="paragraph"/>
+        <w:numPr>
+          <w:ilvl w:val="0"/>
+          <w:numId w:val="7"/>
+        </w:numPr>
+        <w:spacing w:before="0" w:beforeAutospacing="0" w:after="0" w:afterAutospacing="0"/>
+        <w:textAlignment w:val="baseline"/>
+        <w:rPr>
+          <w:rFonts w:ascii="Lexend" w:hAnsi="Lexend" w:cs="Segoe UI"/>
+          <w:sz w:val="22"/>
+          <w:szCs w:val="22"/>
+        </w:rPr>
+      </w:pPr>
+      <w:r>
+        <w:rPr>
+          <w:rFonts w:ascii="Lexend" w:hAnsi="Lexend" w:cs="Segoe UI"/>
+          <w:sz w:val="22"/>
+          <w:szCs w:val="22"/>
+        </w:rPr>
+        <w:lastRenderedPageBreak/>
+        <w:t xml:space="preserve">The example creates an object store inside the </w:t>
+      </w:r>
+      <w:r>
+        <w:rPr>
+          <w:rFonts w:ascii="Lexend" w:hAnsi="Lexend" w:cs="Segoe UI"/>
+          <w:sz w:val="22"/>
+          <w:szCs w:val="22"/>
+          <w:highlight w:val="lightGray"/>
+        </w:rPr>
+        <w:t>cookbook</w:t>
+      </w:r>
+      <w:r>
+        <w:rPr>
+          <w:rFonts w:ascii="Lexend" w:hAnsi="Lexend" w:cs="Segoe UI"/>
+          <w:sz w:val="22"/>
+          <w:szCs w:val="22"/>
+        </w:rPr>
+        <w:t xml:space="preserve"> database called </w:t>
+      </w:r>
+      <w:r>
+        <w:rPr>
+          <w:rFonts w:ascii="Lexend" w:hAnsi="Lexend" w:cs="Segoe UI"/>
+          <w:sz w:val="22"/>
+          <w:szCs w:val="22"/>
+          <w:highlight w:val="lightGray"/>
+        </w:rPr>
+        <w:t>recipes</w:t>
+      </w:r>
+      <w:r>
+        <w:rPr>
+          <w:rFonts w:ascii="Lexend" w:hAnsi="Lexend" w:cs="Segoe UI"/>
+          <w:sz w:val="22"/>
+          <w:szCs w:val="22"/>
+        </w:rPr>
+        <w:t xml:space="preserve">, with the </w:t>
+      </w:r>
+      <w:r>
+        <w:rPr>
+          <w:rFonts w:ascii="Lexend" w:hAnsi="Lexend" w:cs="Segoe UI"/>
+          <w:sz w:val="22"/>
+          <w:szCs w:val="22"/>
+          <w:highlight w:val="lightGray"/>
+        </w:rPr>
+        <w:t>id</w:t>
+      </w:r>
+      <w:r>
+        <w:rPr>
+          <w:rFonts w:ascii="Lexend" w:hAnsi="Lexend" w:cs="Segoe UI"/>
+          <w:sz w:val="22"/>
+          <w:szCs w:val="22"/>
+        </w:rPr>
+        <w:t xml:space="preserve"> property set as the store's index key and creates another index called </w:t>
+      </w:r>
+      <w:r>
+        <w:rPr>
+          <w:rFonts w:ascii="Lexend" w:hAnsi="Lexend" w:cs="Segoe UI"/>
+          <w:sz w:val="22"/>
+          <w:szCs w:val="22"/>
+          <w:highlight w:val="lightGray"/>
+        </w:rPr>
+        <w:t>type</w:t>
+      </w:r>
+      <w:r>
+        <w:rPr>
+          <w:rFonts w:ascii="Lexend" w:hAnsi="Lexend" w:cs="Segoe UI"/>
+          <w:sz w:val="22"/>
+          <w:szCs w:val="22"/>
+        </w:rPr>
+        <w:t xml:space="preserve">, based on the </w:t>
+      </w:r>
+      <w:r>
+        <w:rPr>
+          <w:rFonts w:ascii="Lexend" w:hAnsi="Lexend" w:cs="Segoe UI"/>
+          <w:sz w:val="22"/>
+          <w:szCs w:val="22"/>
+          <w:highlight w:val="lightGray"/>
+        </w:rPr>
+        <w:t>type</w:t>
+      </w:r>
+      <w:r>
+        <w:rPr>
+          <w:rFonts w:ascii="Lexend" w:hAnsi="Lexend" w:cs="Segoe UI"/>
+          <w:sz w:val="22"/>
+          <w:szCs w:val="22"/>
+        </w:rPr>
+        <w:t xml:space="preserve"> property.</w:t>
+      </w:r>
+    </w:p>
+    <w:p>
+      <w:pPr>
+        <w:pStyle w:val="paragraph"/>
+        <w:spacing w:before="0" w:beforeAutospacing="0" w:after="0" w:afterAutospacing="0"/>
+        <w:ind w:left="720"/>
+        <w:textAlignment w:val="baseline"/>
+        <w:rPr>
+          <w:rFonts w:ascii="Lexend" w:hAnsi="Lexend" w:cs="Segoe UI"/>
+          <w:sz w:val="22"/>
+          <w:szCs w:val="22"/>
+        </w:rPr>
+      </w:pPr>
+    </w:p>
+    <w:p>
+      <w:pPr>
+        <w:pStyle w:val="paragraph"/>
+        <w:numPr>
+          <w:ilvl w:val="0"/>
+          <w:numId w:val="7"/>
+        </w:numPr>
+        <w:spacing w:before="0" w:beforeAutospacing="0" w:after="0" w:afterAutospacing="0"/>
+        <w:textAlignment w:val="baseline"/>
+        <w:rPr>
+          <w:rFonts w:ascii="Lexend" w:hAnsi="Lexend" w:cs="Segoe UI"/>
+          <w:sz w:val="22"/>
+          <w:szCs w:val="22"/>
+        </w:rPr>
+      </w:pPr>
+      <w:r>
+        <w:rPr>
+          <w:rFonts w:ascii="Lexend" w:hAnsi="Lexend" w:cs="Segoe UI"/>
+          <w:sz w:val="22"/>
+          <w:szCs w:val="22"/>
+        </w:rPr>
+        <w:t>T</w:t>
+      </w:r>
+      <w:r>
+        <w:rPr>
+          <w:rFonts w:ascii="Lexend" w:hAnsi="Lexend" w:cs="Segoe UI"/>
+          <w:sz w:val="22"/>
+          <w:szCs w:val="22"/>
+        </w:rPr>
+        <w:t>ake a look at the object store that's just been created. After adding recipes to the object store and opening DevTools on Chromium-based browsers or Web Inspector on Safari, this is what you should expect to see</w:t>
+      </w:r>
+    </w:p>
+    <w:p>
+      <w:pPr>
+        <w:pStyle w:val="paragraph"/>
+        <w:spacing w:before="0" w:beforeAutospacing="0" w:after="0" w:afterAutospacing="0"/>
+        <w:textAlignment w:val="baseline"/>
+        <w:rPr>
+          <w:rFonts w:ascii="Lexend" w:hAnsi="Lexend" w:cs="Segoe UI"/>
+          <w:sz w:val="22"/>
+          <w:szCs w:val="22"/>
+        </w:rPr>
+      </w:pPr>
+    </w:p>
+    <w:p>
+      <w:pPr>
+        <w:pStyle w:val="paragraph"/>
+        <w:spacing w:before="0" w:beforeAutospacing="0" w:after="0" w:afterAutospacing="0"/>
+        <w:ind w:left="720"/>
+        <w:textAlignment w:val="baseline"/>
+        <w:rPr>
+          <w:rFonts w:ascii="Lexend" w:hAnsi="Lexend" w:cs="Segoe UI"/>
+          <w:sz w:val="22"/>
+          <w:szCs w:val="22"/>
+        </w:rPr>
+      </w:pPr>
+      <w:r>
+        <w:rPr>
+          <w:rFonts w:ascii="Lexend" w:hAnsi="Lexend" w:cs="Segoe UI"/>
+          <w:sz w:val="22"/>
+          <w:szCs w:val="22"/>
+        </w:rPr>
+        <w:drawing>
+          <wp:inline distT="0" distB="0" distL="0" distR="0" wp14:anchorId="77176539" wp14:editId="53E562B3">
+            <wp:extent cx="5657625" cy="3108960"/>
+            <wp:effectExtent l="0" t="0" r="635" b="0"/>
+            <wp:docPr id="1106507132" name="Picture 1"/>
+            <wp:cNvGraphicFramePr>
+              <a:graphicFrameLocks xmlns:a="http://schemas.openxmlformats.org/drawingml/2006/main" noChangeAspect="1"/>
+            </wp:cNvGraphicFramePr>
+            <a:graphic xmlns:a="http://schemas.openxmlformats.org/drawingml/2006/main">
+              <a:graphicData uri="http://schemas.openxmlformats.org/drawingml/2006/picture">
+                <pic:pic xmlns:pic="http://schemas.openxmlformats.org/drawingml/2006/picture">
+                  <pic:nvPicPr>
+                    <pic:cNvPr id="1106507132" name=""/>
+                    <pic:cNvPicPr/>
+                  </pic:nvPicPr>
+                  <pic:blipFill>
+                    <a:blip r:embed="rId19"/>
+                    <a:stretch>
+                      <a:fillRect/>
+                    </a:stretch>
+                  </pic:blipFill>
+                  <pic:spPr>
+                    <a:xfrm>
+                      <a:off x="0" y="0"/>
+                      <a:ext cx="5678622" cy="3120498"/>
+                    </a:xfrm>
+                    <a:prstGeom prst="rect">
+                      <a:avLst/>
+                    </a:prstGeom>
+                  </pic:spPr>
+                </pic:pic>
+              </a:graphicData>
+            </a:graphic>
+          </wp:inline>
+        </w:drawing>
+      </w:r>
+    </w:p>
+    <w:p>
+      <w:pPr>
+        <w:pStyle w:val="ListParagraph"/>
+        <w:numPr>
+          <w:ilvl w:val="0"/>
+          <w:numId w:val="7"/>
+        </w:numPr>
+        <w:rPr>
+          <w:rFonts w:ascii="Lexend" w:hAnsi="Lexend"/>
+        </w:rPr>
+      </w:pPr>
+      <w:r>
+        <w:rPr>
+          <w:rFonts w:ascii="Lexend" w:hAnsi="Lexend"/>
+        </w:rPr>
+        <w:t xml:space="preserve">Now for adding data to this database </w:t>
+      </w:r>
+      <w:r>
+        <w:rPr>
+          <w:rFonts w:ascii="Lexend" w:hAnsi="Lexend"/>
+        </w:rPr>
+        <w:t>IndexedDB uses transactions. Transactions group actions together, so they happen as a unit. They help ensure that the database is always in a consistent state. They're also critical, if you have multiple copies of your app running, for preventing simultaneous writing to the same data. To add data:</w:t>
+      </w:r>
+    </w:p>
+    <w:p>
+      <w:pPr>
+        <w:pStyle w:val="ListParagraph"/>
+        <w:jc w:val="center"/>
+        <w:rPr>
+          <w:rFonts w:ascii="Lexend" w:hAnsi="Lexend"/>
+        </w:rPr>
+      </w:pPr>
+      <w:r>
+        <w:rPr>
+          <w:rFonts w:ascii="Lexend" w:hAnsi="Lexend"/>
+        </w:rPr>
+        <w:drawing>
+          <wp:inline distT="0" distB="0" distL="0" distR="0" wp14:anchorId="7094F1A1" wp14:editId="63AA2033">
+            <wp:extent cx="4470944" cy="4107180"/>
+            <wp:effectExtent l="0" t="0" r="6350" b="7620"/>
+            <wp:docPr id="948576050" name="Picture 1"/>
+            <wp:cNvGraphicFramePr>
+              <a:graphicFrameLocks xmlns:a="http://schemas.openxmlformats.org/drawingml/2006/main" noChangeAspect="1"/>
+            </wp:cNvGraphicFramePr>
+            <a:graphic xmlns:a="http://schemas.openxmlformats.org/drawingml/2006/main">
+              <a:graphicData uri="http://schemas.openxmlformats.org/drawingml/2006/picture">
+                <pic:pic xmlns:pic="http://schemas.openxmlformats.org/drawingml/2006/picture">
+                  <pic:nvPicPr>
+                    <pic:cNvPr id="948576050" name=""/>
+                    <pic:cNvPicPr/>
+                  </pic:nvPicPr>
+                  <pic:blipFill>
+                    <a:blip r:embed="rId20"/>
+                    <a:stretch>
+                      <a:fillRect/>
+                    </a:stretch>
+                  </pic:blipFill>
+                  <pic:spPr>
+                    <a:xfrm>
+                      <a:off x="0" y="0"/>
+                      <a:ext cx="4504244" cy="4137771"/>
+                    </a:xfrm>
+                    <a:prstGeom prst="rect">
+                      <a:avLst/>
+                    </a:prstGeom>
+                  </pic:spPr>
+                </pic:pic>
+              </a:graphicData>
+            </a:graphic>
+          </wp:inline>
+        </w:drawing>
+      </w:r>
+    </w:p>
+    <w:p>
+      <w:pPr>
+        <w:rPr>
+          <w:rFonts w:ascii="Lexend" w:hAnsi="Lexend"/>
+        </w:rPr>
+      </w:pPr>
+      <w:hyperlink r:id="rId21" w:history="1">
+        <w:r>
+          <w:rPr>
+            <w:rStyle w:val="Hyperlink"/>
+            <w:rFonts w:ascii="Lexend" w:hAnsi="Lexend"/>
+          </w:rPr>
+          <w:t>Run this project and checkout the integration with IndexedDb</w:t>
+        </w:r>
+      </w:hyperlink>
     </w:p>
     <w:p>
       <w:pPr>
@@ -2128,26 +2146,12 @@
         </w:rPr>
         <w:t xml:space="preserve">: </w:t>
       </w:r>
-      <w:hyperlink r:id="rId17" w:history="1">
+      <w:hyperlink r:id="rId22" w:history="1">
         <w:r>
           <w:rPr>
             <w:rStyle w:val="Hyperlink"/>
           </w:rPr>
-          <w:t>Learn PWA (</w:t>
-        </w:r>
-        <w:proofErr w:type="spellStart"/>
-        <w:r>
-          <w:rPr>
-            <w:rStyle w:val="Hyperlink"/>
-          </w:rPr>
-          <w:t>web.dev</w:t>
-        </w:r>
-        <w:proofErr w:type="spellEnd"/>
-        <w:r>
-          <w:rPr>
-            <w:rStyle w:val="Hyperlink"/>
-          </w:rPr>
-          <w:t>)</w:t>
+          <w:t>Learn PWA (web.dev)</w:t>
         </w:r>
       </w:hyperlink>
     </w:p>
@@ -2164,6 +2168,268 @@
 <file path=word/numbering.xml><?xml version="1.0" encoding="utf-8"?>
 <w:numbering xmlns:wpc="http://schemas.microsoft.com/office/word/2010/wordprocessingCanvas" xmlns:cx="http://schemas.microsoft.com/office/drawing/2014/chartex" xmlns:cx1="http://schemas.microsoft.com/office/drawing/2015/9/8/chartex" xmlns:cx2="http://schemas.microsoft.com/office/drawing/2015/10/21/chartex" xmlns:cx3="http://schemas.microsoft.com/office/drawing/2016/5/9/chartex" xmlns:cx4="http://schemas.microsoft.com/office/drawing/2016/5/10/chartex" xmlns:cx5="http://schemas.microsoft.com/office/drawing/2016/5/11/chartex" xmlns:cx6="http://schemas.microsoft.com/office/drawing/2016/5/12/chartex" xmlns:cx7="http://schemas.microsoft.com/office/drawing/2016/5/13/chartex" xmlns:cx8="http://schemas.microsoft.com/office/drawing/2016/5/14/chartex" xmlns:mc="http://schemas.openxmlformats.org/markup-compatibility/2006" xmlns:aink="http://schemas.microsoft.com/office/drawing/2016/ink" xmlns:am3d="http://schemas.microsoft.com/office/drawing/2017/model3d" xmlns:o="urn:schemas-microsoft-com:office:office" xmlns:oel="http://schemas.microsoft.com/office/2019/extlst" xmlns:r="http://schemas.openxmlformats.org/officeDocument/2006/relationships" xmlns:m="http://schemas.openxmlformats.org/officeDocument/2006/math" xmlns:v="urn:schemas-microsoft-com:vml" xmlns:wp14="http://schemas.microsoft.com/office/word/2010/wordprocessingDrawing" xmlns:wp="http://schemas.openxmlformats.org/drawingml/2006/wordprocessingDrawing" xmlns:w10="urn:schemas-microsoft-com:office:word" xmlns:w="http://schemas.openxmlformats.org/wordprocessingml/2006/main" xmlns:w14="http://schemas.microsoft.com/office/word/2010/wordml" xmlns:w15="http://schemas.microsoft.com/office/word/2012/wordml" xmlns:w16cex="http://schemas.microsoft.com/office/word/2018/wordml/cex" xmlns:w16cid="http://schemas.microsoft.com/office/word/2016/wordml/cid" xmlns:w16="http://schemas.microsoft.com/office/word/2018/wordml" xmlns:w16sdtdh="http://schemas.microsoft.com/office/word/2020/wordml/sdtdatahash" xmlns:w16se="http://schemas.microsoft.com/office/word/2015/wordml/symex" xmlns:wpg="http://schemas.microsoft.com/office/word/2010/wordprocessingGroup" xmlns:wpi="http://schemas.microsoft.com/office/word/2010/wordprocessingInk" xmlns:wne="http://schemas.microsoft.com/office/word/2006/wordml" xmlns:wps="http://schemas.microsoft.com/office/word/2010/wordprocessingShape" mc:Ignorable="w14 w15 w16se w16cid w16 w16cex w16sdtdh wp14">
   <w:abstractNum w:abstractNumId="0" w15:restartNumberingAfterBreak="0">
+    <w:nsid w:val="05682261"/>
+    <w:multiLevelType w:val="multilevel"/>
+    <w:tmpl w:val="594ACAF8"/>
+    <w:lvl w:ilvl="0">
+      <w:start w:val="1"/>
+      <w:numFmt w:val="bullet"/>
+      <w:lvlText w:val=""/>
+      <w:lvlJc w:val="left"/>
+      <w:pPr>
+        <w:tabs>
+          <w:tab w:val="num" w:pos="720"/>
+        </w:tabs>
+        <w:ind w:left="720" w:hanging="360"/>
+      </w:pPr>
+      <w:rPr>
+        <w:rFonts w:ascii="Symbol" w:hAnsi="Symbol" w:hint="default"/>
+        <w:sz w:val="20"/>
+      </w:rPr>
+    </w:lvl>
+    <w:lvl w:ilvl="1" w:tentative="1">
+      <w:start w:val="1"/>
+      <w:numFmt w:val="bullet"/>
+      <w:lvlText w:val=""/>
+      <w:lvlJc w:val="left"/>
+      <w:pPr>
+        <w:tabs>
+          <w:tab w:val="num" w:pos="1440"/>
+        </w:tabs>
+        <w:ind w:left="1440" w:hanging="360"/>
+      </w:pPr>
+      <w:rPr>
+        <w:rFonts w:ascii="Symbol" w:hAnsi="Symbol" w:hint="default"/>
+        <w:sz w:val="20"/>
+      </w:rPr>
+    </w:lvl>
+    <w:lvl w:ilvl="2" w:tentative="1">
+      <w:start w:val="1"/>
+      <w:numFmt w:val="bullet"/>
+      <w:lvlText w:val=""/>
+      <w:lvlJc w:val="left"/>
+      <w:pPr>
+        <w:tabs>
+          <w:tab w:val="num" w:pos="2160"/>
+        </w:tabs>
+        <w:ind w:left="2160" w:hanging="360"/>
+      </w:pPr>
+      <w:rPr>
+        <w:rFonts w:ascii="Symbol" w:hAnsi="Symbol" w:hint="default"/>
+        <w:sz w:val="20"/>
+      </w:rPr>
+    </w:lvl>
+    <w:lvl w:ilvl="3" w:tentative="1">
+      <w:start w:val="1"/>
+      <w:numFmt w:val="bullet"/>
+      <w:lvlText w:val=""/>
+      <w:lvlJc w:val="left"/>
+      <w:pPr>
+        <w:tabs>
+          <w:tab w:val="num" w:pos="2880"/>
+        </w:tabs>
+        <w:ind w:left="2880" w:hanging="360"/>
+      </w:pPr>
+      <w:rPr>
+        <w:rFonts w:ascii="Symbol" w:hAnsi="Symbol" w:hint="default"/>
+        <w:sz w:val="20"/>
+      </w:rPr>
+    </w:lvl>
+    <w:lvl w:ilvl="4" w:tentative="1">
+      <w:start w:val="1"/>
+      <w:numFmt w:val="bullet"/>
+      <w:lvlText w:val=""/>
+      <w:lvlJc w:val="left"/>
+      <w:pPr>
+        <w:tabs>
+          <w:tab w:val="num" w:pos="3600"/>
+        </w:tabs>
+        <w:ind w:left="3600" w:hanging="360"/>
+      </w:pPr>
+      <w:rPr>
+        <w:rFonts w:ascii="Symbol" w:hAnsi="Symbol" w:hint="default"/>
+        <w:sz w:val="20"/>
+      </w:rPr>
+    </w:lvl>
+    <w:lvl w:ilvl="5" w:tentative="1">
+      <w:start w:val="1"/>
+      <w:numFmt w:val="bullet"/>
+      <w:lvlText w:val=""/>
+      <w:lvlJc w:val="left"/>
+      <w:pPr>
+        <w:tabs>
+          <w:tab w:val="num" w:pos="4320"/>
+        </w:tabs>
+        <w:ind w:left="4320" w:hanging="360"/>
+      </w:pPr>
+      <w:rPr>
+        <w:rFonts w:ascii="Symbol" w:hAnsi="Symbol" w:hint="default"/>
+        <w:sz w:val="20"/>
+      </w:rPr>
+    </w:lvl>
+    <w:lvl w:ilvl="6" w:tentative="1">
+      <w:start w:val="1"/>
+      <w:numFmt w:val="bullet"/>
+      <w:lvlText w:val=""/>
+      <w:lvlJc w:val="left"/>
+      <w:pPr>
+        <w:tabs>
+          <w:tab w:val="num" w:pos="5040"/>
+        </w:tabs>
+        <w:ind w:left="5040" w:hanging="360"/>
+      </w:pPr>
+      <w:rPr>
+        <w:rFonts w:ascii="Symbol" w:hAnsi="Symbol" w:hint="default"/>
+        <w:sz w:val="20"/>
+      </w:rPr>
+    </w:lvl>
+    <w:lvl w:ilvl="7" w:tentative="1">
+      <w:start w:val="1"/>
+      <w:numFmt w:val="bullet"/>
+      <w:lvlText w:val=""/>
+      <w:lvlJc w:val="left"/>
+      <w:pPr>
+        <w:tabs>
+          <w:tab w:val="num" w:pos="5760"/>
+        </w:tabs>
+        <w:ind w:left="5760" w:hanging="360"/>
+      </w:pPr>
+      <w:rPr>
+        <w:rFonts w:ascii="Symbol" w:hAnsi="Symbol" w:hint="default"/>
+        <w:sz w:val="20"/>
+      </w:rPr>
+    </w:lvl>
+    <w:lvl w:ilvl="8" w:tentative="1">
+      <w:start w:val="1"/>
+      <w:numFmt w:val="bullet"/>
+      <w:lvlText w:val=""/>
+      <w:lvlJc w:val="left"/>
+      <w:pPr>
+        <w:tabs>
+          <w:tab w:val="num" w:pos="6480"/>
+        </w:tabs>
+        <w:ind w:left="6480" w:hanging="360"/>
+      </w:pPr>
+      <w:rPr>
+        <w:rFonts w:ascii="Symbol" w:hAnsi="Symbol" w:hint="default"/>
+        <w:sz w:val="20"/>
+      </w:rPr>
+    </w:lvl>
+  </w:abstractNum>
+  <w:abstractNum w:abstractNumId="1" w15:restartNumberingAfterBreak="0">
+    <w:nsid w:val="38A844E2"/>
+    <w:multiLevelType w:val="hybridMultilevel"/>
+    <w:tmpl w:val="751AF686"/>
+    <w:lvl w:ilvl="0" w:tplc="4009000B">
+      <w:start w:val="1"/>
+      <w:numFmt w:val="bullet"/>
+      <w:lvlText w:val=""/>
+      <w:lvlJc w:val="left"/>
+      <w:pPr>
+        <w:ind w:left="720" w:hanging="360"/>
+      </w:pPr>
+      <w:rPr>
+        <w:rFonts w:ascii="Wingdings" w:hAnsi="Wingdings" w:hint="default"/>
+      </w:rPr>
+    </w:lvl>
+    <w:lvl w:ilvl="1" w:tplc="40090003" w:tentative="1">
+      <w:start w:val="1"/>
+      <w:numFmt w:val="bullet"/>
+      <w:lvlText w:val="o"/>
+      <w:lvlJc w:val="left"/>
+      <w:pPr>
+        <w:ind w:left="1440" w:hanging="360"/>
+      </w:pPr>
+      <w:rPr>
+        <w:rFonts w:ascii="Courier New" w:hAnsi="Courier New" w:cs="Courier New" w:hint="default"/>
+      </w:rPr>
+    </w:lvl>
+    <w:lvl w:ilvl="2" w:tplc="40090005" w:tentative="1">
+      <w:start w:val="1"/>
+      <w:numFmt w:val="bullet"/>
+      <w:lvlText w:val=""/>
+      <w:lvlJc w:val="left"/>
+      <w:pPr>
+        <w:ind w:left="2160" w:hanging="360"/>
+      </w:pPr>
+      <w:rPr>
+        <w:rFonts w:ascii="Wingdings" w:hAnsi="Wingdings" w:hint="default"/>
+      </w:rPr>
+    </w:lvl>
+    <w:lvl w:ilvl="3" w:tplc="40090001" w:tentative="1">
+      <w:start w:val="1"/>
+      <w:numFmt w:val="bullet"/>
+      <w:lvlText w:val=""/>
+      <w:lvlJc w:val="left"/>
+      <w:pPr>
+        <w:ind w:left="2880" w:hanging="360"/>
+      </w:pPr>
+      <w:rPr>
+        <w:rFonts w:ascii="Symbol" w:hAnsi="Symbol" w:hint="default"/>
+      </w:rPr>
+    </w:lvl>
+    <w:lvl w:ilvl="4" w:tplc="40090003" w:tentative="1">
+      <w:start w:val="1"/>
+      <w:numFmt w:val="bullet"/>
+      <w:lvlText w:val="o"/>
+      <w:lvlJc w:val="left"/>
+      <w:pPr>
+        <w:ind w:left="3600" w:hanging="360"/>
+      </w:pPr>
+      <w:rPr>
+        <w:rFonts w:ascii="Courier New" w:hAnsi="Courier New" w:cs="Courier New" w:hint="default"/>
+      </w:rPr>
+    </w:lvl>
+    <w:lvl w:ilvl="5" w:tplc="40090005" w:tentative="1">
+      <w:start w:val="1"/>
+      <w:numFmt w:val="bullet"/>
+      <w:lvlText w:val=""/>
+      <w:lvlJc w:val="left"/>
+      <w:pPr>
+        <w:ind w:left="4320" w:hanging="360"/>
+      </w:pPr>
+      <w:rPr>
+        <w:rFonts w:ascii="Wingdings" w:hAnsi="Wingdings" w:hint="default"/>
+      </w:rPr>
+    </w:lvl>
+    <w:lvl w:ilvl="6" w:tplc="40090001" w:tentative="1">
+      <w:start w:val="1"/>
+      <w:numFmt w:val="bullet"/>
+      <w:lvlText w:val=""/>
+      <w:lvlJc w:val="left"/>
+      <w:pPr>
+        <w:ind w:left="5040" w:hanging="360"/>
+      </w:pPr>
+      <w:rPr>
+        <w:rFonts w:ascii="Symbol" w:hAnsi="Symbol" w:hint="default"/>
+      </w:rPr>
+    </w:lvl>
+    <w:lvl w:ilvl="7" w:tplc="40090003" w:tentative="1">
+      <w:start w:val="1"/>
+      <w:numFmt w:val="bullet"/>
+      <w:lvlText w:val="o"/>
+      <w:lvlJc w:val="left"/>
+      <w:pPr>
+        <w:ind w:left="5760" w:hanging="360"/>
+      </w:pPr>
+      <w:rPr>
+        <w:rFonts w:ascii="Courier New" w:hAnsi="Courier New" w:cs="Courier New" w:hint="default"/>
+      </w:rPr>
+    </w:lvl>
+    <w:lvl w:ilvl="8" w:tplc="40090005" w:tentative="1">
+      <w:start w:val="1"/>
+      <w:numFmt w:val="bullet"/>
+      <w:lvlText w:val=""/>
+      <w:lvlJc w:val="left"/>
+      <w:pPr>
+        <w:ind w:left="6480" w:hanging="360"/>
+      </w:pPr>
+      <w:rPr>
+        <w:rFonts w:ascii="Wingdings" w:hAnsi="Wingdings" w:hint="default"/>
+      </w:rPr>
+    </w:lvl>
+  </w:abstractNum>
+  <w:abstractNum w:abstractNumId="2" w15:restartNumberingAfterBreak="0">
     <w:nsid w:val="3F501315"/>
     <w:multiLevelType w:val="hybridMultilevel"/>
     <w:tmpl w:val="770ECE46"/>
@@ -2276,7 +2542,7 @@
       </w:rPr>
     </w:lvl>
   </w:abstractNum>
-  <w:abstractNum w:abstractNumId="1" w15:restartNumberingAfterBreak="0">
+  <w:abstractNum w:abstractNumId="3" w15:restartNumberingAfterBreak="0">
     <w:nsid w:val="42DE7097"/>
     <w:multiLevelType w:val="hybridMultilevel"/>
     <w:tmpl w:val="568A7732"/>
@@ -2389,7 +2655,7 @@
       </w:rPr>
     </w:lvl>
   </w:abstractNum>
-  <w:abstractNum w:abstractNumId="2" w15:restartNumberingAfterBreak="0">
+  <w:abstractNum w:abstractNumId="4" w15:restartNumberingAfterBreak="0">
     <w:nsid w:val="43903934"/>
     <w:multiLevelType w:val="hybridMultilevel"/>
     <w:tmpl w:val="C67C0172"/>
@@ -2502,7 +2768,7 @@
       </w:rPr>
     </w:lvl>
   </w:abstractNum>
-  <w:abstractNum w:abstractNumId="3" w15:restartNumberingAfterBreak="0">
+  <w:abstractNum w:abstractNumId="5" w15:restartNumberingAfterBreak="0">
     <w:nsid w:val="45466201"/>
     <w:multiLevelType w:val="hybridMultilevel"/>
     <w:tmpl w:val="57B8B24E"/>
@@ -2615,7 +2881,7 @@
       </w:rPr>
     </w:lvl>
   </w:abstractNum>
-  <w:abstractNum w:abstractNumId="4" w15:restartNumberingAfterBreak="0">
+  <w:abstractNum w:abstractNumId="6" w15:restartNumberingAfterBreak="0">
     <w:nsid w:val="48437A54"/>
     <w:multiLevelType w:val="hybridMultilevel"/>
     <w:tmpl w:val="79E4BBA2"/>
@@ -2729,18 +2995,24 @@
     </w:lvl>
   </w:abstractNum>
   <w:num w:numId="1" w16cid:durableId="1559904221">
+    <w:abstractNumId w:val="6"/>
+  </w:num>
+  <w:num w:numId="2" w16cid:durableId="1629236415">
+    <w:abstractNumId w:val="5"/>
+  </w:num>
+  <w:num w:numId="3" w16cid:durableId="248538303">
     <w:abstractNumId w:val="4"/>
   </w:num>
-  <w:num w:numId="2" w16cid:durableId="1629236415">
+  <w:num w:numId="4" w16cid:durableId="1977298801">
+    <w:abstractNumId w:val="2"/>
+  </w:num>
+  <w:num w:numId="5" w16cid:durableId="1975212099">
     <w:abstractNumId w:val="3"/>
   </w:num>
-  <w:num w:numId="3" w16cid:durableId="248538303">
-    <w:abstractNumId w:val="2"/>
-  </w:num>
-  <w:num w:numId="4" w16cid:durableId="1977298801">
+  <w:num w:numId="6" w16cid:durableId="1458642152">
     <w:abstractNumId w:val="0"/>
   </w:num>
-  <w:num w:numId="5" w16cid:durableId="1975212099">
+  <w:num w:numId="7" w16cid:durableId="1750882330">
     <w:abstractNumId w:val="1"/>
   </w:num>
 </w:numbering>
@@ -3146,6 +3418,7 @@
   <w:style w:type="paragraph" w:default="1" w:styleId="Normal">
     <w:name w:val="Normal"/>
     <w:qFormat/>
+    <w:rsid w:val="00D21998"/>
   </w:style>
   <w:style w:type="character" w:default="1" w:styleId="DefaultParagraphFont">
     <w:name w:val="Default Paragraph Font"/>
@@ -3207,6 +3480,44 @@
       <w:color w:val="605E5C"/>
       <w:shd w:val="clear" w:color="auto" w:fill="E1DFDD"/>
     </w:rPr>
+  </w:style>
+  <w:style w:type="character" w:styleId="FollowedHyperlink">
+    <w:name w:val="FollowedHyperlink"/>
+    <w:basedOn w:val="DefaultParagraphFont"/>
+    <w:uiPriority w:val="99"/>
+    <w:semiHidden/>
+    <w:unhideWhenUsed/>
+    <w:rsid w:val="00AE3F30"/>
+    <w:rPr>
+      <w:color w:val="954F72" w:themeColor="followedHyperlink"/>
+      <w:u w:val="single"/>
+    </w:rPr>
+  </w:style>
+  <w:style w:type="paragraph" w:customStyle="1" w:styleId="paragraph">
+    <w:name w:val="paragraph"/>
+    <w:basedOn w:val="Normal"/>
+    <w:rsid w:val="00CB2786"/>
+    <w:pPr>
+      <w:spacing w:before="100" w:beforeAutospacing="1" w:after="100" w:afterAutospacing="1" w:line="240" w:lineRule="auto"/>
+    </w:pPr>
+    <w:rPr>
+      <w:rFonts w:ascii="Times New Roman" w:eastAsia="Times New Roman" w:hAnsi="Times New Roman" w:cs="Times New Roman"/>
+      <w:kern w:val="0"/>
+      <w:sz w:val="24"/>
+      <w:szCs w:val="24"/>
+      <w:lang w:eastAsia="en-IN"/>
+      <w14:ligatures w14:val="none"/>
+    </w:rPr>
+  </w:style>
+  <w:style w:type="character" w:customStyle="1" w:styleId="normaltextrun">
+    <w:name w:val="normaltextrun"/>
+    <w:basedOn w:val="DefaultParagraphFont"/>
+    <w:rsid w:val="00CB2786"/>
+  </w:style>
+  <w:style w:type="character" w:customStyle="1" w:styleId="eop">
+    <w:name w:val="eop"/>
+    <w:basedOn w:val="DefaultParagraphFont"/>
+    <w:rsid w:val="00CB2786"/>
   </w:style>
 </w:styles>
 </file>

</xml_diff>